<commit_message>
Some changes to generalise use of Graph to IGraph wherever possible
</commit_message>
<xml_diff>
--- a/Design/dotNetRDF 0.4.1 Design.docx
+++ b/Design/dotNetRDF 0.4.1 Design.docx
@@ -1,6 +1,6 @@
 
 <file path=word/document.xml><?xml version="1.0" encoding="utf-8"?>
-<w:document xmlns:wpc="http://schemas.microsoft.com/office/word/2010/wordprocessingCanvas" xmlns:mc="http://schemas.openxmlformats.org/markup-compatibility/2006" xmlns:o="urn:schemas-microsoft-com:office:office" xmlns:r="http://schemas.openxmlformats.org/officeDocument/2006/relationships" xmlns:m="http://schemas.openxmlformats.org/officeDocument/2006/math" xmlns:v="urn:schemas-microsoft-com:vml" xmlns:wp14="http://schemas.microsoft.com/office/word/2010/wordprocessingDrawing" xmlns:wp="http://schemas.openxmlformats.org/drawingml/2006/wordprocessingDrawing" xmlns:w10="urn:schemas-microsoft-com:office:word" xmlns:w="http://schemas.openxmlformats.org/wordprocessingml/2006/main" xmlns:w14="http://schemas.microsoft.com/office/word/2010/wordml" xmlns:wpg="http://schemas.microsoft.com/office/word/2010/wordprocessingGroup" xmlns:wpi="http://schemas.microsoft.com/office/word/2010/wordprocessingInk" xmlns:wne="http://schemas.microsoft.com/office/word/2006/wordml" xmlns:wps="http://schemas.microsoft.com/office/word/2010/wordprocessingShape" mc:Ignorable="w14 wp14">
+<w:document xmlns:ve="http://schemas.openxmlformats.org/markup-compatibility/2006" xmlns:o="urn:schemas-microsoft-com:office:office" xmlns:r="http://schemas.openxmlformats.org/officeDocument/2006/relationships" xmlns:m="http://schemas.openxmlformats.org/officeDocument/2006/math" xmlns:v="urn:schemas-microsoft-com:vml" xmlns:wp="http://schemas.openxmlformats.org/drawingml/2006/wordprocessingDrawing" xmlns:w10="urn:schemas-microsoft-com:office:word" xmlns:w="http://schemas.openxmlformats.org/wordprocessingml/2006/main" xmlns:wne="http://schemas.microsoft.com/office/word/2006/wordml">
   <w:body>
     <w:p>
       <w:pPr>
@@ -9,19 +9,32 @@
           <w:sz w:val="48"/>
         </w:rPr>
       </w:pPr>
+      <w:proofErr w:type="gramStart"/>
       <w:r>
         <w:rPr>
           <w:sz w:val="48"/>
         </w:rPr>
-        <w:t>dotNetRDF Design Document</w:t>
+        <w:t>dotNetRDF</w:t>
+      </w:r>
+      <w:proofErr w:type="gramEnd"/>
+      <w:r>
+        <w:rPr>
+          <w:sz w:val="48"/>
+        </w:rPr>
+        <w:t xml:space="preserve"> Design Document</w:t>
       </w:r>
     </w:p>
     <w:p>
       <w:pPr>
         <w:pStyle w:val="Heading2"/>
       </w:pPr>
-      <w:r>
-        <w:t>dotNetRDF Version 0.4.1</w:t>
+      <w:proofErr w:type="gramStart"/>
+      <w:r>
+        <w:t>dotNetRDF</w:t>
+      </w:r>
+      <w:proofErr w:type="gramEnd"/>
+      <w:r>
+        <w:t xml:space="preserve"> Version 0.4.1</w:t>
       </w:r>
     </w:p>
     <w:p>
@@ -63,7 +76,7 @@
           <w:rPr>
             <w:noProof/>
           </w:rPr>
-          <w:t>04/03/2011</w:t>
+          <w:t>07/03/2011</w:t>
         </w:r>
       </w:fldSimple>
     </w:p>
@@ -84,7 +97,7 @@
         </w:numPr>
       </w:pPr>
       <w:r>
-        <w:t>Parser Subsystem restructuring</w:t>
+        <w:t>Node API restructuring</w:t>
       </w:r>
     </w:p>
     <w:p>
@@ -96,6 +109,18 @@
         </w:numPr>
       </w:pPr>
       <w:r>
+        <w:t>Parser Subsystem restructuring</w:t>
+      </w:r>
+    </w:p>
+    <w:p>
+      <w:pPr>
+        <w:pStyle w:val="ListParagraph"/>
+        <w:numPr>
+          <w:ilvl w:val="0"/>
+          <w:numId w:val="1"/>
+        </w:numPr>
+      </w:pPr>
+      <w:r>
         <w:t>Enable Native SPARQL Update support for 4store</w:t>
       </w:r>
     </w:p>
@@ -164,6 +189,27 @@
         <w:pStyle w:val="Heading2"/>
       </w:pPr>
       <w:r>
+        <w:t>Node API Restructuring</w:t>
+      </w:r>
+    </w:p>
+    <w:p>
+      <w:r>
+        <w:t xml:space="preserve">It has come to our attention that having concrete classes for each node type and no specific node interfaces limits extensibility.  Do a major </w:t>
+      </w:r>
+      <w:proofErr w:type="spellStart"/>
+      <w:r>
+        <w:t>refactor</w:t>
+      </w:r>
+      <w:proofErr w:type="spellEnd"/>
+      <w:r>
+        <w:t xml:space="preserve"> where each of the 5 node types gets a dedicated interface and all operations on nodes that use typed nodes are modified to use interface typed nodes.</w:t>
+      </w:r>
+    </w:p>
+    <w:p>
+      <w:pPr>
+        <w:pStyle w:val="Heading2"/>
+      </w:pPr>
+      <w:r>
         <w:t>Parser Subsystem Restructuring</w:t>
       </w:r>
     </w:p>
@@ -172,8 +218,13 @@
         <w:pStyle w:val="Heading3"/>
       </w:pPr>
       <w:r>
-        <w:t>1 – Rewrite BlockingStreamReader</w:t>
-      </w:r>
+        <w:t xml:space="preserve">1 – Rewrite </w:t>
+      </w:r>
+      <w:proofErr w:type="spellStart"/>
+      <w:r>
+        <w:t>BlockingStreamReader</w:t>
+      </w:r>
+      <w:proofErr w:type="spellEnd"/>
     </w:p>
     <w:p>
       <w:pPr>
@@ -184,8 +235,29 @@
         </w:numPr>
       </w:pPr>
       <w:r>
-        <w:t>Rewrite the BlockingStreamReader to wrap a TextReader rather than just wrapping a StreamReader</w:t>
-      </w:r>
+        <w:t xml:space="preserve">Rewrite the </w:t>
+      </w:r>
+      <w:proofErr w:type="spellStart"/>
+      <w:r>
+        <w:t>BlockingStreamReader</w:t>
+      </w:r>
+      <w:proofErr w:type="spellEnd"/>
+      <w:r>
+        <w:t xml:space="preserve"> to wrap a </w:t>
+      </w:r>
+      <w:proofErr w:type="spellStart"/>
+      <w:r>
+        <w:t>TextReader</w:t>
+      </w:r>
+      <w:proofErr w:type="spellEnd"/>
+      <w:r>
+        <w:t xml:space="preserve"> rather than just wrapping a </w:t>
+      </w:r>
+      <w:proofErr w:type="spellStart"/>
+      <w:r>
+        <w:t>StreamReader</w:t>
+      </w:r>
+      <w:proofErr w:type="spellEnd"/>
     </w:p>
     <w:p>
       <w:pPr>
@@ -207,8 +279,29 @@
           <w:numId w:val="2"/>
         </w:numPr>
       </w:pPr>
-      <w:r>
-        <w:t>Refactor StreamParams so that it is a special case of a new base class that just takes a TextReader for reading from Stores</w:t>
+      <w:proofErr w:type="spellStart"/>
+      <w:r>
+        <w:t>Refactor</w:t>
+      </w:r>
+      <w:proofErr w:type="spellEnd"/>
+      <w:r>
+        <w:t xml:space="preserve"> </w:t>
+      </w:r>
+      <w:proofErr w:type="spellStart"/>
+      <w:r>
+        <w:t>StreamParams</w:t>
+      </w:r>
+      <w:proofErr w:type="spellEnd"/>
+      <w:r>
+        <w:t xml:space="preserve"> so that it is a special case of a new base class that just takes a </w:t>
+      </w:r>
+      <w:proofErr w:type="spellStart"/>
+      <w:r>
+        <w:t>TextReader</w:t>
+      </w:r>
+      <w:proofErr w:type="spellEnd"/>
+      <w:r>
+        <w:t xml:space="preserve"> for reading from Stores</w:t>
       </w:r>
     </w:p>
     <w:p>
@@ -216,11 +309,17 @@
         <w:pStyle w:val="Heading3"/>
       </w:pPr>
       <w:r>
+        <w:lastRenderedPageBreak/>
         <w:t>2 –</w:t>
       </w:r>
       <w:r>
-        <w:t xml:space="preserve"> Add a new interface IRdfHandler</w:t>
-      </w:r>
+        <w:t xml:space="preserve"> Add a new interface </w:t>
+      </w:r>
+      <w:proofErr w:type="spellStart"/>
+      <w:r>
+        <w:t>IRdfHandler</w:t>
+      </w:r>
+      <w:proofErr w:type="spellEnd"/>
     </w:p>
     <w:p>
       <w:pPr>
@@ -234,10 +333,26 @@
         <w:t>Rather than parsing directly into a Graph add an intermediate interface which allows parsing to arbitrary handlers.  M</w:t>
       </w:r>
       <w:r>
-        <w:t>ethods related to creation of Nodes will most likely want abstracting into own separate interface (perhaps INodeFactory)</w:t>
-      </w:r>
-      <w:r>
-        <w:t xml:space="preserve"> and have IRdfHandler extend this</w:t>
+        <w:t xml:space="preserve">ethods related to creation of Nodes will most likely want abstracting into own separate interface (perhaps </w:t>
+      </w:r>
+      <w:proofErr w:type="spellStart"/>
+      <w:r>
+        <w:t>INodeFactory</w:t>
+      </w:r>
+      <w:proofErr w:type="spellEnd"/>
+      <w:r>
+        <w:t>)</w:t>
+      </w:r>
+      <w:r>
+        <w:t xml:space="preserve"> and have </w:t>
+      </w:r>
+      <w:proofErr w:type="spellStart"/>
+      <w:r>
+        <w:t>IRdfHandler</w:t>
+      </w:r>
+      <w:proofErr w:type="spellEnd"/>
+      <w:r>
+        <w:t xml:space="preserve"> extend this</w:t>
       </w:r>
       <w:r>
         <w:t>:</w:t>
@@ -248,8 +363,18 @@
         <w:pStyle w:val="ListParagraph"/>
         <w:ind w:left="1440"/>
       </w:pPr>
-      <w:r>
-        <w:t>IRdfHandler.StartRdf();</w:t>
+      <w:proofErr w:type="spellStart"/>
+      <w:proofErr w:type="gramStart"/>
+      <w:r>
+        <w:t>IRdfHandler.StartRdf</w:t>
+      </w:r>
+      <w:proofErr w:type="spellEnd"/>
+      <w:r>
+        <w:t>(</w:t>
+      </w:r>
+      <w:proofErr w:type="gramEnd"/>
+      <w:r>
+        <w:t>);</w:t>
       </w:r>
     </w:p>
     <w:p>
@@ -257,8 +382,18 @@
         <w:pStyle w:val="ListParagraph"/>
         <w:ind w:left="1440"/>
       </w:pPr>
-      <w:r>
-        <w:t>IRdfHandler.EndRdf();</w:t>
+      <w:proofErr w:type="spellStart"/>
+      <w:proofErr w:type="gramStart"/>
+      <w:r>
+        <w:t>IRdfHandler.EndRdf</w:t>
+      </w:r>
+      <w:proofErr w:type="spellEnd"/>
+      <w:r>
+        <w:t>(</w:t>
+      </w:r>
+      <w:proofErr w:type="gramEnd"/>
+      <w:r>
+        <w:t>);</w:t>
       </w:r>
     </w:p>
     <w:p>
@@ -266,12 +401,37 @@
         <w:pStyle w:val="ListParagraph"/>
         <w:ind w:left="1440"/>
       </w:pPr>
-      <w:r>
-        <w:t>IRdfHandler.HandleTriple(Triple t);</w:t>
+      <w:proofErr w:type="spellStart"/>
+      <w:proofErr w:type="gramStart"/>
+      <w:r>
+        <w:t>IRdfHandler.HandleTriple</w:t>
+      </w:r>
+      <w:proofErr w:type="spellEnd"/>
+      <w:r>
+        <w:t>(</w:t>
+      </w:r>
+      <w:proofErr w:type="gramEnd"/>
+      <w:r>
+        <w:t>Triple t);</w:t>
       </w:r>
       <w:r>
         <w:br/>
-        <w:t>IRdfHandler.HandleNamespace(String prefix, Uri namespaceUri);</w:t>
+      </w:r>
+      <w:proofErr w:type="spellStart"/>
+      <w:r>
+        <w:t>IRdfHandler.HandleNamespace</w:t>
+      </w:r>
+      <w:proofErr w:type="spellEnd"/>
+      <w:r>
+        <w:t xml:space="preserve">(String prefix, Uri </w:t>
+      </w:r>
+      <w:proofErr w:type="spellStart"/>
+      <w:r>
+        <w:t>namespaceUri</w:t>
+      </w:r>
+      <w:proofErr w:type="spellEnd"/>
+      <w:r>
+        <w:t>);</w:t>
       </w:r>
     </w:p>
     <w:p>
@@ -279,28 +439,65 @@
         <w:pStyle w:val="ListParagraph"/>
         <w:ind w:left="1440"/>
       </w:pPr>
-      <w:r>
-        <w:lastRenderedPageBreak/>
+      <w:proofErr w:type="spellStart"/>
+      <w:proofErr w:type="gramStart"/>
+      <w:r>
         <w:t>IRdfHandler.HandleB</w:t>
       </w:r>
       <w:r>
-        <w:t>aseUri(Uri baseUri);</w:t>
+        <w:t>aseUri</w:t>
+      </w:r>
+      <w:proofErr w:type="spellEnd"/>
+      <w:r>
+        <w:t>(</w:t>
+      </w:r>
+      <w:proofErr w:type="gramEnd"/>
+      <w:r>
+        <w:t xml:space="preserve">Uri </w:t>
+      </w:r>
+      <w:proofErr w:type="spellStart"/>
+      <w:r>
+        <w:t>baseUri</w:t>
+      </w:r>
+      <w:proofErr w:type="spellEnd"/>
+      <w:r>
+        <w:t>);</w:t>
       </w:r>
       <w:r>
         <w:br/>
+      </w:r>
+      <w:proofErr w:type="spellStart"/>
+      <w:r>
         <w:t>INodeFactory</w:t>
       </w:r>
       <w:r>
-        <w:t>.CreateUriNode(Uri u);</w:t>
+        <w:t>.CreateUriNode</w:t>
+      </w:r>
+      <w:proofErr w:type="spellEnd"/>
+      <w:r>
+        <w:t>(Uri u);</w:t>
       </w:r>
       <w:r>
         <w:br/>
       </w:r>
-      <w:r>
-        <w:t>INodeFactory.CreateBlankNode() and INodeFactory</w:t>
-      </w:r>
-      <w:r>
-        <w:t>.CreateBlankNode(String id);</w:t>
+      <w:proofErr w:type="spellStart"/>
+      <w:r>
+        <w:t>INodeFactory.CreateBlankNode</w:t>
+      </w:r>
+      <w:proofErr w:type="spellEnd"/>
+      <w:r>
+        <w:t xml:space="preserve">() and </w:t>
+      </w:r>
+      <w:proofErr w:type="spellStart"/>
+      <w:r>
+        <w:t>INodeFactory</w:t>
+      </w:r>
+      <w:r>
+        <w:t>.CreateBlankNode</w:t>
+      </w:r>
+      <w:proofErr w:type="spellEnd"/>
+      <w:r>
+        <w:t>(String id);</w:t>
       </w:r>
     </w:p>
     <w:p>
@@ -308,11 +505,21 @@
         <w:pStyle w:val="ListParagraph"/>
         <w:ind w:left="1440"/>
       </w:pPr>
+      <w:proofErr w:type="spellStart"/>
+      <w:proofErr w:type="gramStart"/>
       <w:r>
         <w:t>INodeFactory</w:t>
       </w:r>
       <w:r>
-        <w:t>.CreateLiteralNode() – all relevant forms</w:t>
+        <w:t>.CreateLiteralNode</w:t>
+      </w:r>
+      <w:proofErr w:type="spellEnd"/>
+      <w:r>
+        <w:t>(</w:t>
+      </w:r>
+      <w:proofErr w:type="gramEnd"/>
+      <w:r>
+        <w:t>) – all relevant forms</w:t>
       </w:r>
     </w:p>
     <w:p>
@@ -336,7 +543,15 @@
         </w:numPr>
       </w:pPr>
       <w:r>
-        <w:t>Abstract base implementation which implements the Node creation using an INodeFactory instance provided to the constructor  or a temporary Graph if required</w:t>
+        <w:t xml:space="preserve">Abstract base implementation which implements the Node creation using an </w:t>
+      </w:r>
+      <w:proofErr w:type="spellStart"/>
+      <w:r>
+        <w:t>INodeFactory</w:t>
+      </w:r>
+      <w:proofErr w:type="spellEnd"/>
+      <w:r>
+        <w:t xml:space="preserve"> instance provided to the constructor  or a temporary Graph if required</w:t>
       </w:r>
     </w:p>
     <w:p>
@@ -351,10 +566,34 @@
         <w:t xml:space="preserve">One </w:t>
       </w:r>
       <w:r>
-        <w:t xml:space="preserve"> that just asserts into an IGraph implementation</w:t>
-      </w:r>
-      <w:r>
-        <w:t xml:space="preserve"> – ensure that StartRdf() and EndRdf() are implemented in such a way as to ensure that parsing into a non-empty Graph causes a merge to happen</w:t>
+        <w:t xml:space="preserve"> that just asserts into an </w:t>
+      </w:r>
+      <w:proofErr w:type="spellStart"/>
+      <w:r>
+        <w:t>IGraph</w:t>
+      </w:r>
+      <w:proofErr w:type="spellEnd"/>
+      <w:r>
+        <w:t xml:space="preserve"> implementation</w:t>
+      </w:r>
+      <w:r>
+        <w:t xml:space="preserve"> – ensure that </w:t>
+      </w:r>
+      <w:proofErr w:type="spellStart"/>
+      <w:r>
+        <w:t>StartRdf</w:t>
+      </w:r>
+      <w:proofErr w:type="spellEnd"/>
+      <w:r>
+        <w:t xml:space="preserve">() and </w:t>
+      </w:r>
+      <w:proofErr w:type="spellStart"/>
+      <w:r>
+        <w:t>EndRdf</w:t>
+      </w:r>
+      <w:proofErr w:type="spellEnd"/>
+      <w:r>
+        <w:t>() are implemented in such a way as to ensure that parsing into a non-empty Graph causes a merge to happen</w:t>
       </w:r>
     </w:p>
     <w:p>
@@ -369,7 +608,15 @@
         <w:t>A</w:t>
       </w:r>
       <w:r>
-        <w:t xml:space="preserve"> writer which uses a given TripleFormatter to format Triples</w:t>
+        <w:t xml:space="preserve"> writer which uses a given </w:t>
+      </w:r>
+      <w:proofErr w:type="spellStart"/>
+      <w:r>
+        <w:t>TripleFormatter</w:t>
+      </w:r>
+      <w:proofErr w:type="spellEnd"/>
+      <w:r>
+        <w:t xml:space="preserve"> to format Triples</w:t>
       </w:r>
       <w:r>
         <w:t xml:space="preserve"> to an output stream</w:t>
@@ -384,7 +631,15 @@
         </w:numPr>
       </w:pPr>
       <w:r>
-        <w:t>An implementation which uses an IGenericIOManager which supports triple level updates to write the Triples (in batches) to a Graph in an underlying store</w:t>
+        <w:t xml:space="preserve">An implementation which uses an </w:t>
+      </w:r>
+      <w:proofErr w:type="spellStart"/>
+      <w:r>
+        <w:t>IGenericIOManager</w:t>
+      </w:r>
+      <w:proofErr w:type="spellEnd"/>
+      <w:r>
+        <w:t xml:space="preserve"> which supports triple level updates to write the Triples (in batches) to a Graph in an underlying store</w:t>
       </w:r>
     </w:p>
     <w:p>
@@ -396,7 +651,39 @@
         </w:numPr>
       </w:pPr>
       <w:r>
-        <w:t>Add additional Load() methods to IRdfReader which take an IRdfHandler instance instead of an IGraph instance.</w:t>
+        <w:t xml:space="preserve">Add additional </w:t>
+      </w:r>
+      <w:proofErr w:type="gramStart"/>
+      <w:r>
+        <w:t>Load(</w:t>
+      </w:r>
+      <w:proofErr w:type="gramEnd"/>
+      <w:r>
+        <w:t xml:space="preserve">) methods to </w:t>
+      </w:r>
+      <w:proofErr w:type="spellStart"/>
+      <w:r>
+        <w:t>IRdfReader</w:t>
+      </w:r>
+      <w:proofErr w:type="spellEnd"/>
+      <w:r>
+        <w:t xml:space="preserve"> which take an </w:t>
+      </w:r>
+      <w:proofErr w:type="spellStart"/>
+      <w:r>
+        <w:t>IRdfHandler</w:t>
+      </w:r>
+      <w:proofErr w:type="spellEnd"/>
+      <w:r>
+        <w:t xml:space="preserve"> instance instead of an </w:t>
+      </w:r>
+      <w:proofErr w:type="spellStart"/>
+      <w:r>
+        <w:t>IGraph</w:t>
+      </w:r>
+      <w:proofErr w:type="spellEnd"/>
+      <w:r>
+        <w:t xml:space="preserve"> instance.</w:t>
       </w:r>
     </w:p>
     <w:p>
@@ -408,7 +695,31 @@
         </w:numPr>
       </w:pPr>
       <w:r>
-        <w:t>Adapt BaseParserContext to use IRdfHandler instead of IGraph as the target of parsing</w:t>
+        <w:t xml:space="preserve">Adapt </w:t>
+      </w:r>
+      <w:proofErr w:type="spellStart"/>
+      <w:r>
+        <w:t>BaseParserContext</w:t>
+      </w:r>
+      <w:proofErr w:type="spellEnd"/>
+      <w:r>
+        <w:t xml:space="preserve"> to use </w:t>
+      </w:r>
+      <w:proofErr w:type="spellStart"/>
+      <w:r>
+        <w:t>IRdfHandler</w:t>
+      </w:r>
+      <w:proofErr w:type="spellEnd"/>
+      <w:r>
+        <w:t xml:space="preserve"> instead of </w:t>
+      </w:r>
+      <w:proofErr w:type="spellStart"/>
+      <w:r>
+        <w:t>IGraph</w:t>
+      </w:r>
+      <w:proofErr w:type="spellEnd"/>
+      <w:r>
+        <w:t xml:space="preserve"> as the target of parsing</w:t>
       </w:r>
     </w:p>
     <w:p>
@@ -420,7 +731,23 @@
         </w:numPr>
       </w:pPr>
       <w:r>
-        <w:t>Adapt all Parsers to utilise IRdfHandler instead of IGraph directly</w:t>
+        <w:t xml:space="preserve">Adapt all Parsers to utilise </w:t>
+      </w:r>
+      <w:proofErr w:type="spellStart"/>
+      <w:r>
+        <w:t>IRdfHandler</w:t>
+      </w:r>
+      <w:proofErr w:type="spellEnd"/>
+      <w:r>
+        <w:t xml:space="preserve"> instead of </w:t>
+      </w:r>
+      <w:proofErr w:type="spellStart"/>
+      <w:r>
+        <w:t>IGraph</w:t>
+      </w:r>
+      <w:proofErr w:type="spellEnd"/>
+      <w:r>
+        <w:t xml:space="preserve"> directly</w:t>
       </w:r>
     </w:p>
     <w:p>
@@ -433,7 +760,23 @@
     </w:p>
     <w:p>
       <w:r>
-        <w:t>Should be fairly trivial since 4store now supports the majority of SPARQL Update – just add and implement the IUpdateableGenericIOManager interface to FourStoreConnector.   May need to parse commands locally before sending them to the 4store to work around the lack of support for DELETE WHERE { } forms</w:t>
+        <w:t xml:space="preserve">Should be fairly trivial since 4store now supports the majority of SPARQL Update – just add and implement the </w:t>
+      </w:r>
+      <w:proofErr w:type="spellStart"/>
+      <w:r>
+        <w:t>IUpdateableGenericIOManager</w:t>
+      </w:r>
+      <w:proofErr w:type="spellEnd"/>
+      <w:r>
+        <w:t xml:space="preserve"> interface to </w:t>
+      </w:r>
+      <w:proofErr w:type="spellStart"/>
+      <w:r>
+        <w:t>FourStoreConnector</w:t>
+      </w:r>
+      <w:proofErr w:type="spellEnd"/>
+      <w:r>
+        <w:t>.   May need to parse commands locally before sending them to the 4store to work around the lack of support for DELETE WHERE { } forms</w:t>
       </w:r>
     </w:p>
     <w:p>
@@ -446,10 +789,42 @@
     </w:p>
     <w:p>
       <w:r>
-        <w:t>As it stands currently while we have the useful ISparqlDataset abstraction it is now thread safe as currently implemented since a query on one thread may modify the dataset while a query on another thread is executing and thus alter the results of the others query.  One option is to have the LeviathanQueryProcessor (and the LeviathanUpdateProcessor) effectively clone the dataset</w:t>
-      </w:r>
-      <w:r>
-        <w:t xml:space="preserve"> for each query/update evaluation since this would be a relatively cheap operation i.e. just copy the IInMemoryQueryableStore reference and the current Active and Default Graphs.</w:t>
+        <w:t xml:space="preserve">As it stands currently while we have the useful </w:t>
+      </w:r>
+      <w:proofErr w:type="spellStart"/>
+      <w:r>
+        <w:t>ISparqlDataset</w:t>
+      </w:r>
+      <w:proofErr w:type="spellEnd"/>
+      <w:r>
+        <w:t xml:space="preserve"> abstraction it is now thread safe as currently implemented since a query on one thread may modify the dataset while a query on another thread is executing and thus alter the results of the others query.  One option is to have the </w:t>
+      </w:r>
+      <w:proofErr w:type="spellStart"/>
+      <w:r>
+        <w:t>LeviathanQueryProcessor</w:t>
+      </w:r>
+      <w:proofErr w:type="spellEnd"/>
+      <w:r>
+        <w:t xml:space="preserve"> (and the </w:t>
+      </w:r>
+      <w:proofErr w:type="spellStart"/>
+      <w:r>
+        <w:t>LeviathanUpdateProcessor</w:t>
+      </w:r>
+      <w:proofErr w:type="spellEnd"/>
+      <w:r>
+        <w:t>) effectively clone the dataset</w:t>
+      </w:r>
+      <w:r>
+        <w:t xml:space="preserve"> for each query/update evaluation since this would be a relatively cheap operation i.e. just copy the </w:t>
+      </w:r>
+      <w:proofErr w:type="spellStart"/>
+      <w:r>
+        <w:t>IInMemoryQueryableStore</w:t>
+      </w:r>
+      <w:proofErr w:type="spellEnd"/>
+      <w:r>
+        <w:t xml:space="preserve"> reference and the current Active and Default Graphs.</w:t>
       </w:r>
     </w:p>
     <w:p>
@@ -462,15 +837,45 @@
     </w:p>
     <w:p>
       <w:r>
-        <w:t xml:space="preserve">Abandon the current BackgroundPersistedGraph approaches (mark obsolete) in favour of the ModifableGraphWrapper (from dotNetRDF.Alexandria.dll) approach which does the persistence on disposal.  </w:t>
-      </w:r>
-      <w:r>
-        <w:t>Add a Discard() method which can be used to reverse the changes.</w:t>
-      </w:r>
-    </w:p>
-    <w:p>
-      <w:r>
-        <w:t>Refactor the basic implementation so that it is an abstract class which provides abstract methods to be implemented which perform the persistence.</w:t>
+        <w:t xml:space="preserve">Abandon the current </w:t>
+      </w:r>
+      <w:proofErr w:type="spellStart"/>
+      <w:r>
+        <w:t>BackgroundPersistedGraph</w:t>
+      </w:r>
+      <w:proofErr w:type="spellEnd"/>
+      <w:r>
+        <w:t xml:space="preserve"> approaches (mark obsolete) in favour of the </w:t>
+      </w:r>
+      <w:proofErr w:type="spellStart"/>
+      <w:r>
+        <w:t>ModifableGraphWrapper</w:t>
+      </w:r>
+      <w:proofErr w:type="spellEnd"/>
+      <w:r>
+        <w:t xml:space="preserve"> (from dotNetRDF.Alexandria.dll) approach which does the persistence on disposal.  </w:t>
+      </w:r>
+      <w:r>
+        <w:t xml:space="preserve">Add a </w:t>
+      </w:r>
+      <w:proofErr w:type="gramStart"/>
+      <w:r>
+        <w:t>Discard(</w:t>
+      </w:r>
+      <w:proofErr w:type="gramEnd"/>
+      <w:r>
+        <w:t>) method which can be used to reverse the changes.</w:t>
+      </w:r>
+    </w:p>
+    <w:p>
+      <w:proofErr w:type="spellStart"/>
+      <w:r>
+        <w:lastRenderedPageBreak/>
+        <w:t>Refactor</w:t>
+      </w:r>
+      <w:proofErr w:type="spellEnd"/>
+      <w:r>
+        <w:t xml:space="preserve"> the basic implementation so that it is an abstract class which provides abstract methods to be implemented which perform the persistence.</w:t>
       </w:r>
     </w:p>
     <w:p>
@@ -481,8 +886,29 @@
           <w:numId w:val="4"/>
         </w:numPr>
       </w:pPr>
-      <w:r>
-        <w:t>SupportsTripleLevelUpdates – Boolean property used to indicate whether the derived class supports the InsertTriples and DeleteTriples method</w:t>
+      <w:proofErr w:type="spellStart"/>
+      <w:r>
+        <w:t>SupportsTripleLevelUpdates</w:t>
+      </w:r>
+      <w:proofErr w:type="spellEnd"/>
+      <w:r>
+        <w:t xml:space="preserve"> – Boolean property used to indicate whether the derived class supports the </w:t>
+      </w:r>
+      <w:proofErr w:type="spellStart"/>
+      <w:r>
+        <w:t>InsertTriples</w:t>
+      </w:r>
+      <w:proofErr w:type="spellEnd"/>
+      <w:r>
+        <w:t xml:space="preserve"> and </w:t>
+      </w:r>
+      <w:proofErr w:type="spellStart"/>
+      <w:r>
+        <w:t>DeleteTriples</w:t>
+      </w:r>
+      <w:proofErr w:type="spellEnd"/>
+      <w:r>
+        <w:t xml:space="preserve"> method</w:t>
       </w:r>
     </w:p>
     <w:p>
@@ -493,8 +919,29 @@
           <w:numId w:val="4"/>
         </w:numPr>
       </w:pPr>
-      <w:r>
-        <w:t>InsertTriples(IEnumerable&lt;Triple&gt; ts)</w:t>
+      <w:proofErr w:type="spellStart"/>
+      <w:r>
+        <w:t>InsertTriples</w:t>
+      </w:r>
+      <w:proofErr w:type="spellEnd"/>
+      <w:r>
+        <w:t>(</w:t>
+      </w:r>
+      <w:proofErr w:type="spellStart"/>
+      <w:r>
+        <w:t>IEnumerable</w:t>
+      </w:r>
+      <w:proofErr w:type="spellEnd"/>
+      <w:r>
+        <w:t xml:space="preserve">&lt;Triple&gt; </w:t>
+      </w:r>
+      <w:proofErr w:type="spellStart"/>
+      <w:r>
+        <w:t>ts</w:t>
+      </w:r>
+      <w:proofErr w:type="spellEnd"/>
+      <w:r>
+        <w:t>)</w:t>
       </w:r>
       <w:r>
         <w:t xml:space="preserve"> – Inserts a set of triples</w:t>
@@ -508,8 +955,29 @@
           <w:numId w:val="4"/>
         </w:numPr>
       </w:pPr>
-      <w:r>
-        <w:t>DeleteTriples(IEnumerable&lt;Triple&gt; ts)</w:t>
+      <w:proofErr w:type="spellStart"/>
+      <w:r>
+        <w:t>DeleteTriples</w:t>
+      </w:r>
+      <w:proofErr w:type="spellEnd"/>
+      <w:r>
+        <w:t>(</w:t>
+      </w:r>
+      <w:proofErr w:type="spellStart"/>
+      <w:r>
+        <w:t>IEnumerable</w:t>
+      </w:r>
+      <w:proofErr w:type="spellEnd"/>
+      <w:r>
+        <w:t xml:space="preserve">&lt;Triple&gt; </w:t>
+      </w:r>
+      <w:proofErr w:type="spellStart"/>
+      <w:r>
+        <w:t>ts</w:t>
+      </w:r>
+      <w:proofErr w:type="spellEnd"/>
+      <w:r>
+        <w:t>)</w:t>
       </w:r>
       <w:r>
         <w:t xml:space="preserve"> – Deletes a set of triples</w:t>
@@ -523,8 +991,13 @@
           <w:numId w:val="4"/>
         </w:numPr>
       </w:pPr>
-      <w:r>
-        <w:t>PersistChanges()</w:t>
+      <w:proofErr w:type="spellStart"/>
+      <w:r>
+        <w:t>PersistChanges</w:t>
+      </w:r>
+      <w:proofErr w:type="spellEnd"/>
+      <w:r>
+        <w:t>()</w:t>
       </w:r>
       <w:r>
         <w:t xml:space="preserve"> – Persists the changes all at once (only used if Insert/Delete are not supported)</w:t>
@@ -532,8 +1005,44 @@
     </w:p>
     <w:p>
       <w:r>
-        <w:lastRenderedPageBreak/>
-        <w:t>Add an implementation which used the existing ModifiableGraphWrapper persistence methodology to persist using an IGenericIOManager and the UpdateGraph()/SaveGraph() method</w:t>
+        <w:t xml:space="preserve">Add an implementation which used the existing </w:t>
+      </w:r>
+      <w:proofErr w:type="spellStart"/>
+      <w:r>
+        <w:t>ModifiableGraphWrapper</w:t>
+      </w:r>
+      <w:proofErr w:type="spellEnd"/>
+      <w:r>
+        <w:t xml:space="preserve"> persistence methodology to persist using an </w:t>
+      </w:r>
+      <w:proofErr w:type="spellStart"/>
+      <w:r>
+        <w:t>IGenericIOManager</w:t>
+      </w:r>
+      <w:proofErr w:type="spellEnd"/>
+      <w:r>
+        <w:t xml:space="preserve"> and the </w:t>
+      </w:r>
+      <w:proofErr w:type="spellStart"/>
+      <w:proofErr w:type="gramStart"/>
+      <w:r>
+        <w:t>UpdateGraph</w:t>
+      </w:r>
+      <w:proofErr w:type="spellEnd"/>
+      <w:r>
+        <w:t>(</w:t>
+      </w:r>
+      <w:proofErr w:type="gramEnd"/>
+      <w:r>
+        <w:t>)/</w:t>
+      </w:r>
+      <w:proofErr w:type="spellStart"/>
+      <w:r>
+        <w:t>SaveGraph</w:t>
+      </w:r>
+      <w:proofErr w:type="spellEnd"/>
+      <w:r>
+        <w:t>() method</w:t>
       </w:r>
       <w:r>
         <w:t>.</w:t>
@@ -558,7 +1067,7 @@
 </file>
 
 <file path=word/numbering.xml><?xml version="1.0" encoding="utf-8"?>
-<w:numbering xmlns:wpc="http://schemas.microsoft.com/office/word/2010/wordprocessingCanvas" xmlns:mc="http://schemas.openxmlformats.org/markup-compatibility/2006" xmlns:o="urn:schemas-microsoft-com:office:office" xmlns:r="http://schemas.openxmlformats.org/officeDocument/2006/relationships" xmlns:m="http://schemas.openxmlformats.org/officeDocument/2006/math" xmlns:v="urn:schemas-microsoft-com:vml" xmlns:wp14="http://schemas.microsoft.com/office/word/2010/wordprocessingDrawing" xmlns:wp="http://schemas.openxmlformats.org/drawingml/2006/wordprocessingDrawing" xmlns:w10="urn:schemas-microsoft-com:office:word" xmlns:w="http://schemas.openxmlformats.org/wordprocessingml/2006/main" xmlns:w14="http://schemas.microsoft.com/office/word/2010/wordml" xmlns:wpg="http://schemas.microsoft.com/office/word/2010/wordprocessingGroup" xmlns:wpi="http://schemas.microsoft.com/office/word/2010/wordprocessingInk" xmlns:wne="http://schemas.microsoft.com/office/word/2006/wordml" xmlns:wps="http://schemas.microsoft.com/office/word/2010/wordprocessingShape" mc:Ignorable="w14 wp14">
+<w:numbering xmlns:ve="http://schemas.openxmlformats.org/markup-compatibility/2006" xmlns:o="urn:schemas-microsoft-com:office:office" xmlns:r="http://schemas.openxmlformats.org/officeDocument/2006/relationships" xmlns:m="http://schemas.openxmlformats.org/officeDocument/2006/math" xmlns:v="urn:schemas-microsoft-com:vml" xmlns:wp="http://schemas.openxmlformats.org/drawingml/2006/wordprocessingDrawing" xmlns:w10="urn:schemas-microsoft-com:office:word" xmlns:w="http://schemas.openxmlformats.org/wordprocessingml/2006/main" xmlns:wne="http://schemas.microsoft.com/office/word/2006/wordml">
   <w:abstractNum w:abstractNumId="0">
     <w:nsid w:val="38526507"/>
     <w:multiLevelType w:val="hybridMultilevel"/>
@@ -1027,7 +1536,7 @@
 </file>
 
 <file path=word/styles.xml><?xml version="1.0" encoding="utf-8"?>
-<w:styles xmlns:mc="http://schemas.openxmlformats.org/markup-compatibility/2006" xmlns:r="http://schemas.openxmlformats.org/officeDocument/2006/relationships" xmlns:w="http://schemas.openxmlformats.org/wordprocessingml/2006/main" xmlns:w14="http://schemas.microsoft.com/office/word/2010/wordml" mc:Ignorable="w14">
+<w:styles xmlns:r="http://schemas.openxmlformats.org/officeDocument/2006/relationships" xmlns:w="http://schemas.openxmlformats.org/wordprocessingml/2006/main">
   <w:docDefaults>
     <w:rPrDefault>
       <w:rPr>
@@ -1267,6 +1776,7 @@
     <w:uiPriority w:val="99"/>
     <w:semiHidden/>
     <w:unhideWhenUsed/>
+    <w:qFormat/>
     <w:tblPr>
       <w:tblInd w:w="0" w:type="dxa"/>
       <w:tblCellMar>

</xml_diff>

<commit_message>
Some fixes for string escaping in INodeFormatter's Changed the IStoreReader interface to permit parsing to an IRdfHandler instance
Unit tests around all this
</commit_message>
<xml_diff>
--- a/Design/dotNetRDF 0.4.1 Design.docx
+++ b/Design/dotNetRDF 0.4.1 Design.docx
@@ -76,7 +76,7 @@
           <w:rPr>
             <w:noProof/>
           </w:rPr>
-          <w:t>07/03/2011</w:t>
+          <w:t>14/03/2011</w:t>
         </w:r>
       </w:fldSimple>
     </w:p>
@@ -99,6 +99,9 @@
       <w:r>
         <w:t>Node API restructuring</w:t>
       </w:r>
+      <w:r>
+        <w:t xml:space="preserve"> (Completed)</w:t>
+      </w:r>
     </w:p>
     <w:p>
       <w:pPr>
@@ -111,6 +114,9 @@
       <w:r>
         <w:t>Parser Subsystem restructuring</w:t>
       </w:r>
+      <w:r>
+        <w:t xml:space="preserve"> (Completed)</w:t>
+      </w:r>
     </w:p>
     <w:p>
       <w:pPr>
@@ -155,6 +161,9 @@
       <w:r>
         <w:t>Improved persistent graphs</w:t>
       </w:r>
+      <w:r>
+        <w:t xml:space="preserve"> (Completed)</w:t>
+      </w:r>
     </w:p>
     <w:p>
       <w:pPr>
@@ -191,6 +200,9 @@
       <w:r>
         <w:t>Node API Restructuring</w:t>
       </w:r>
+      <w:r>
+        <w:t xml:space="preserve"> (Completed)</w:t>
+      </w:r>
     </w:p>
     <w:p>
       <w:r>
@@ -225,6 +237,9 @@
         <w:t>BlockingStreamReader</w:t>
       </w:r>
       <w:proofErr w:type="spellEnd"/>
+      <w:r>
+        <w:t xml:space="preserve"> (Completed)</w:t>
+      </w:r>
     </w:p>
     <w:p>
       <w:pPr>
@@ -320,6 +335,9 @@
         <w:t>IRdfHandler</w:t>
       </w:r>
       <w:proofErr w:type="spellEnd"/>
+      <w:r>
+        <w:t xml:space="preserve"> (Completed)</w:t>
+      </w:r>
     </w:p>
     <w:p>
       <w:pPr>
@@ -833,6 +851,9 @@
       </w:pPr>
       <w:r>
         <w:t>Improved Persistent Graphs</w:t>
+      </w:r>
+      <w:r>
+        <w:t xml:space="preserve"> (Completed)</w:t>
       </w:r>
     </w:p>
     <w:p>

</xml_diff>